<commit_message>
write up in progress
</commit_message>
<xml_diff>
--- a/ITS_WRITE_UP/Using_Phytophthora_ITS1_for_identification_of_field_samples.docx
+++ b/ITS_WRITE_UP/Using_Phytophthora_ITS1_for_identification_of_field_samples.docx
@@ -1148,14 +1148,27 @@
       <w:r>
         <w:t xml:space="preserve">Figure </w:t>
       </w:r>
-      <w:fldSimple w:instr=" SEQ Figure \* ARABIC ">
-        <w:r>
-          <w:rPr>
-            <w:noProof/>
-          </w:rPr>
-          <w:t>1</w:t>
-        </w:r>
-      </w:fldSimple>
+      <w:r>
+        <w:fldChar w:fldCharType="begin"/>
+      </w:r>
+      <w:r>
+        <w:instrText xml:space="preserve"> SEQ Figure \* ARABIC </w:instrText>
+      </w:r>
+      <w:r>
+        <w:fldChar w:fldCharType="separate"/>
+      </w:r>
+      <w:r>
+        <w:rPr>
+          <w:noProof/>
+        </w:rPr>
+        <w:t>1</w:t>
+      </w:r>
+      <w:r>
+        <w:rPr>
+          <w:noProof/>
+        </w:rPr>
+        <w:fldChar w:fldCharType="end"/>
+      </w:r>
       <w:bookmarkEnd w:id="0"/>
       <w:r>
         <w:t xml:space="preserve">: </w:t>
@@ -1409,6 +1422,27 @@
       </w:pPr>
       <w:r>
         <w:t>Making and clustering an ITS1 database</w:t>
+      </w:r>
+    </w:p>
+    <w:p>
+      <w:pPr>
+        <w:spacing w:line="360" w:lineRule="auto"/>
+        <w:jc w:val="both"/>
+      </w:pPr>
+      <w:r>
+        <w:t xml:space="preserve">The </w:t>
+      </w:r>
+      <w:r>
+        <w:t>database</w:t>
+      </w:r>
+      <w:r>
+        <w:t xml:space="preserve"> from Santii was aligned with a known ITS1 region from P. infestans obtained from GenBank. The original </w:t>
+      </w:r>
+      <w:r>
+        <w:t>database</w:t>
+      </w:r>
+      <w:r>
+        <w:t xml:space="preserve"> had sequences of around 800nt, which would not be suitable for clustering with swarm. Therefore, the alignment was trimmed to only the ITS1 region for all sequences. Thus yielding a database of ITS1 regions only. </w:t>
       </w:r>
     </w:p>
     <w:p>
@@ -1526,6 +1560,7 @@
                 <w:color w:val="000000"/>
                 <w:lang w:eastAsia="en-GB"/>
               </w:rPr>
+              <w:lastRenderedPageBreak/>
               <w:t>species</w:t>
             </w:r>
           </w:p>
@@ -1961,7 +1996,6 @@
                 <w:color w:val="000000"/>
                 <w:lang w:eastAsia="en-GB"/>
               </w:rPr>
-              <w:lastRenderedPageBreak/>
               <w:t>P.plurivora</w:t>
             </w:r>
           </w:p>
@@ -3092,14 +3126,27 @@
       <w:r>
         <w:t xml:space="preserve">Table </w:t>
       </w:r>
-      <w:fldSimple w:instr=" SEQ Table \* ARABIC ">
-        <w:r>
-          <w:rPr>
-            <w:noProof/>
-          </w:rPr>
-          <w:t>1</w:t>
-        </w:r>
-      </w:fldSimple>
+      <w:r>
+        <w:fldChar w:fldCharType="begin"/>
+      </w:r>
+      <w:r>
+        <w:instrText xml:space="preserve"> SEQ Table \* ARABIC </w:instrText>
+      </w:r>
+      <w:r>
+        <w:fldChar w:fldCharType="separate"/>
+      </w:r>
+      <w:r>
+        <w:rPr>
+          <w:noProof/>
+        </w:rPr>
+        <w:t>1</w:t>
+      </w:r>
+      <w:r>
+        <w:rPr>
+          <w:noProof/>
+        </w:rPr>
+        <w:fldChar w:fldCharType="end"/>
+      </w:r>
       <w:bookmarkEnd w:id="1"/>
       <w:r>
         <w:t>: Table representing the species used</w:t>
@@ -3397,14 +3444,14 @@
         <w:t>Experimental evidence</w:t>
       </w:r>
       <w:r>
-        <w:t xml:space="preserve"> validates the hypothesis of a greater theoretical ITS gene count number compared to assembled ITS gene count number</w:t>
-      </w:r>
-      <w:r>
-        <w:t xml:space="preserve">. QPCR data using actin as a base </w:t>
+        <w:t xml:space="preserve"> validates the hypothesis of a greater </w:t>
       </w:r>
       <w:r>
         <w:lastRenderedPageBreak/>
-        <w:t xml:space="preserve">line </w:t>
+        <w:t>theoretical ITS gene count number compared to assembled ITS gene count number</w:t>
+      </w:r>
+      <w:r>
+        <w:t xml:space="preserve">. QPCR data using actin as a base line </w:t>
       </w:r>
       <w:r>
         <w:t>for</w:t>
@@ -14884,6 +14931,7 @@
                 <w:sz w:val="16"/>
                 <w:lang w:eastAsia="en-GB"/>
               </w:rPr>
+              <w:lastRenderedPageBreak/>
               <w:t>min/ max read coverage</w:t>
             </w:r>
           </w:p>
@@ -15196,7 +15244,6 @@
                 <w:sz w:val="16"/>
                 <w:lang w:eastAsia="en-GB"/>
               </w:rPr>
-              <w:lastRenderedPageBreak/>
               <w:t>Average read coverage</w:t>
             </w:r>
           </w:p>
@@ -15794,14 +15841,27 @@
       <w:r>
         <w:t xml:space="preserve">Table </w:t>
       </w:r>
-      <w:fldSimple w:instr=" SEQ Table \* ARABIC ">
-        <w:r>
-          <w:rPr>
-            <w:noProof/>
-          </w:rPr>
-          <w:t>2</w:t>
-        </w:r>
-      </w:fldSimple>
+      <w:r>
+        <w:fldChar w:fldCharType="begin"/>
+      </w:r>
+      <w:r>
+        <w:instrText xml:space="preserve"> SEQ Table \* ARABIC </w:instrText>
+      </w:r>
+      <w:r>
+        <w:fldChar w:fldCharType="separate"/>
+      </w:r>
+      <w:r>
+        <w:rPr>
+          <w:noProof/>
+        </w:rPr>
+        <w:t>2</w:t>
+      </w:r>
+      <w:r>
+        <w:rPr>
+          <w:noProof/>
+        </w:rPr>
+        <w:fldChar w:fldCharType="end"/>
+      </w:r>
       <w:bookmarkEnd w:id="2"/>
       <w:r>
         <w:t xml:space="preserve">: Table representing coverage statistics for each class of genes. These statistics are then used to estimate the number of ITS regions within a genome. </w:t>
@@ -19078,14 +19138,27 @@
       <w:r>
         <w:t xml:space="preserve">Table </w:t>
       </w:r>
-      <w:fldSimple w:instr=" SEQ Table \* ARABIC ">
-        <w:r>
-          <w:rPr>
-            <w:noProof/>
-          </w:rPr>
-          <w:t>3</w:t>
-        </w:r>
-      </w:fldSimple>
+      <w:r>
+        <w:fldChar w:fldCharType="begin"/>
+      </w:r>
+      <w:r>
+        <w:instrText xml:space="preserve"> SEQ Table \* ARABIC </w:instrText>
+      </w:r>
+      <w:r>
+        <w:fldChar w:fldCharType="separate"/>
+      </w:r>
+      <w:r>
+        <w:rPr>
+          <w:noProof/>
+        </w:rPr>
+        <w:t>3</w:t>
+      </w:r>
+      <w:r>
+        <w:rPr>
+          <w:noProof/>
+        </w:rPr>
+        <w:fldChar w:fldCharType="end"/>
+      </w:r>
       <w:bookmarkEnd w:id="3"/>
       <w:r>
         <w:t>: Table representing QPCR data (</w:t>
@@ -19173,14 +19246,27 @@
       <w:r>
         <w:t xml:space="preserve">Figure </w:t>
       </w:r>
-      <w:fldSimple w:instr=" SEQ Figure \* ARABIC ">
-        <w:r>
-          <w:rPr>
-            <w:noProof/>
-          </w:rPr>
-          <w:t>2</w:t>
-        </w:r>
-      </w:fldSimple>
+      <w:r>
+        <w:fldChar w:fldCharType="begin"/>
+      </w:r>
+      <w:r>
+        <w:instrText xml:space="preserve"> SEQ Figure \* ARABIC </w:instrText>
+      </w:r>
+      <w:r>
+        <w:fldChar w:fldCharType="separate"/>
+      </w:r>
+      <w:r>
+        <w:rPr>
+          <w:noProof/>
+        </w:rPr>
+        <w:t>2</w:t>
+      </w:r>
+      <w:r>
+        <w:rPr>
+          <w:noProof/>
+        </w:rPr>
+        <w:fldChar w:fldCharType="end"/>
+      </w:r>
       <w:bookmarkEnd w:id="4"/>
       <w:r>
         <w:t xml:space="preserve">: </w:t>
@@ -19366,14 +19452,27 @@
       <w:r>
         <w:t xml:space="preserve">Figure </w:t>
       </w:r>
-      <w:fldSimple w:instr=" SEQ Figure \* ARABIC ">
-        <w:r>
-          <w:rPr>
-            <w:noProof/>
-          </w:rPr>
-          <w:t>3</w:t>
-        </w:r>
-      </w:fldSimple>
+      <w:r>
+        <w:fldChar w:fldCharType="begin"/>
+      </w:r>
+      <w:r>
+        <w:instrText xml:space="preserve"> SEQ Figure \* ARABIC </w:instrText>
+      </w:r>
+      <w:r>
+        <w:fldChar w:fldCharType="separate"/>
+      </w:r>
+      <w:r>
+        <w:rPr>
+          <w:noProof/>
+        </w:rPr>
+        <w:t>3</w:t>
+      </w:r>
+      <w:r>
+        <w:rPr>
+          <w:noProof/>
+        </w:rPr>
+        <w:fldChar w:fldCharType="end"/>
+      </w:r>
       <w:r>
         <w:t xml:space="preserve">: Alignment of ITS1 regions found with a single genome, </w:t>
       </w:r>
@@ -19436,10 +19535,15 @@
     </w:p>
     <w:p>
       <w:r>
-        <w:t>Cannot resolve clade 1</w:t>
+        <w:t>In order to determine if the seqeucnes in this databse….</w:t>
       </w:r>
       <w:bookmarkStart w:id="6" w:name="_GoBack"/>
       <w:bookmarkEnd w:id="6"/>
+    </w:p>
+    <w:p>
+      <w:r>
+        <w:t>Cannot resolve clade 1</w:t>
+      </w:r>
     </w:p>
     <w:p>
       <w:pPr>
@@ -21750,7 +21854,7 @@
 </file>
 
 <file path=customXml/itemProps1.xml><?xml version="1.0" encoding="utf-8"?>
-<ds:datastoreItem xmlns:ds="http://schemas.openxmlformats.org/officeDocument/2006/customXml" ds:itemID="{536E74CF-CA29-467A-9968-007C1EF5C7F0}">
+<ds:datastoreItem xmlns:ds="http://schemas.openxmlformats.org/officeDocument/2006/customXml" ds:itemID="{B03342EC-B24C-4EBD-82A9-73A02899057B}">
   <ds:schemaRefs>
     <ds:schemaRef ds:uri="http://schemas.openxmlformats.org/officeDocument/2006/bibliography"/>
   </ds:schemaRefs>

</xml_diff>

<commit_message>
error correction tables added
</commit_message>
<xml_diff>
--- a/ITS_WRITE_UP/Using_Phytophthora_ITS1_for_identification_of_field_samples.docx
+++ b/ITS_WRITE_UP/Using_Phytophthora_ITS1_for_identification_of_field_samples.docx
@@ -1213,14 +1213,27 @@
       <w:r>
         <w:t xml:space="preserve">Figure </w:t>
       </w:r>
-      <w:fldSimple w:instr=" SEQ Figure \* ARABIC ">
-        <w:r>
-          <w:rPr>
-            <w:noProof/>
-          </w:rPr>
-          <w:t>1</w:t>
-        </w:r>
-      </w:fldSimple>
+      <w:r>
+        <w:fldChar w:fldCharType="begin"/>
+      </w:r>
+      <w:r>
+        <w:instrText xml:space="preserve"> SEQ Figure \* ARABIC </w:instrText>
+      </w:r>
+      <w:r>
+        <w:fldChar w:fldCharType="separate"/>
+      </w:r>
+      <w:r>
+        <w:rPr>
+          <w:noProof/>
+        </w:rPr>
+        <w:t>1</w:t>
+      </w:r>
+      <w:r>
+        <w:rPr>
+          <w:noProof/>
+        </w:rPr>
+        <w:fldChar w:fldCharType="end"/>
+      </w:r>
       <w:bookmarkEnd w:id="0"/>
       <w:r>
         <w:t xml:space="preserve">: </w:t>
@@ -3258,14 +3271,27 @@
       <w:r>
         <w:t xml:space="preserve">Table </w:t>
       </w:r>
-      <w:fldSimple w:instr=" SEQ Table \* ARABIC ">
-        <w:r>
-          <w:rPr>
-            <w:noProof/>
-          </w:rPr>
-          <w:t>1</w:t>
-        </w:r>
-      </w:fldSimple>
+      <w:r>
+        <w:fldChar w:fldCharType="begin"/>
+      </w:r>
+      <w:r>
+        <w:instrText xml:space="preserve"> SEQ Table \* ARABIC </w:instrText>
+      </w:r>
+      <w:r>
+        <w:fldChar w:fldCharType="separate"/>
+      </w:r>
+      <w:r>
+        <w:rPr>
+          <w:noProof/>
+        </w:rPr>
+        <w:t>1</w:t>
+      </w:r>
+      <w:r>
+        <w:rPr>
+          <w:noProof/>
+        </w:rPr>
+        <w:fldChar w:fldCharType="end"/>
+      </w:r>
       <w:bookmarkEnd w:id="1"/>
       <w:r>
         <w:t>: Table representing the species used</w:t>
@@ -3276,6 +3302,11 @@
         <w:spacing w:line="360" w:lineRule="auto"/>
         <w:jc w:val="both"/>
       </w:pPr>
+    </w:p>
+    <w:p>
+      <w:r>
+        <w:br w:type="page"/>
+      </w:r>
     </w:p>
     <w:p>
       <w:pPr>
@@ -3432,9 +3463,20 @@
       </w:r>
       <w:proofErr w:type="spellStart"/>
       <w:r>
-        <w:t>gene_coverage</w:t>
-      </w:r>
+        <w:t>gene_</w:t>
+      </w:r>
+      <w:commentRangeStart w:id="2"/>
+      <w:r>
+        <w:t>coverage</w:t>
+      </w:r>
+      <w:commentRangeEnd w:id="2"/>
       <w:proofErr w:type="spellEnd"/>
+      <w:r>
+        <w:rPr>
+          <w:rStyle w:val="CommentReference"/>
+        </w:rPr>
+        <w:commentReference w:id="2"/>
+      </w:r>
       <w:r>
         <w:t>)</w:t>
       </w:r>
@@ -3609,11 +3651,7 @@
         <w:t>Experimental evidence</w:t>
       </w:r>
       <w:r>
-        <w:t xml:space="preserve"> validates the hypothesis of a greater </w:t>
-      </w:r>
-      <w:r>
-        <w:lastRenderedPageBreak/>
-        <w:t xml:space="preserve">theoretical ITS gene count number compared to </w:t>
+        <w:t xml:space="preserve"> validates the hypothesis of a greater theoretical ITS gene count number compared to </w:t>
       </w:r>
       <w:proofErr w:type="gramStart"/>
       <w:r>
@@ -5852,6 +5890,7 @@
                 <w:sz w:val="16"/>
                 <w:lang w:eastAsia="en-GB"/>
               </w:rPr>
+              <w:lastRenderedPageBreak/>
               <w:t> </w:t>
             </w:r>
           </w:p>
@@ -15294,7 +15333,6 @@
                 <w:sz w:val="16"/>
                 <w:lang w:eastAsia="en-GB"/>
               </w:rPr>
-              <w:lastRenderedPageBreak/>
               <w:t>min/ max read coverage</w:t>
             </w:r>
           </w:p>
@@ -16200,20 +16238,33 @@
       <w:pPr>
         <w:pStyle w:val="Caption"/>
       </w:pPr>
-      <w:bookmarkStart w:id="2" w:name="_Ref460411661"/>
+      <w:bookmarkStart w:id="3" w:name="_Ref460411661"/>
       <w:proofErr w:type="gramStart"/>
       <w:r>
         <w:t xml:space="preserve">Table </w:t>
       </w:r>
-      <w:fldSimple w:instr=" SEQ Table \* ARABIC ">
-        <w:r>
-          <w:rPr>
-            <w:noProof/>
-          </w:rPr>
-          <w:t>2</w:t>
-        </w:r>
-      </w:fldSimple>
-      <w:bookmarkEnd w:id="2"/>
+      <w:r>
+        <w:fldChar w:fldCharType="begin"/>
+      </w:r>
+      <w:r>
+        <w:instrText xml:space="preserve"> SEQ Table \* ARABIC </w:instrText>
+      </w:r>
+      <w:r>
+        <w:fldChar w:fldCharType="separate"/>
+      </w:r>
+      <w:r>
+        <w:rPr>
+          <w:noProof/>
+        </w:rPr>
+        <w:t>2</w:t>
+      </w:r>
+      <w:r>
+        <w:rPr>
+          <w:noProof/>
+        </w:rPr>
+        <w:fldChar w:fldCharType="end"/>
+      </w:r>
+      <w:bookmarkEnd w:id="3"/>
       <w:r>
         <w:t>: Table representing coverage statistics for each class of genes.</w:t>
       </w:r>
@@ -16221,19 +16272,37 @@
       <w:r>
         <w:t xml:space="preserve"> These statistics are then used to estimate the number of ITS regions within a genome. </w:t>
       </w:r>
+      <w:bookmarkStart w:id="4" w:name="_GoBack"/>
+      <w:bookmarkEnd w:id="4"/>
     </w:p>
     <w:p/>
     <w:p/>
     <w:p>
-      <w:r>
+      <w:pPr>
+        <w:rPr>
+          <w:b/>
+        </w:rPr>
+      </w:pPr>
+      <w:r>
+        <w:rPr>
+          <w:b/>
+          <w:i/>
+        </w:rPr>
         <w:t xml:space="preserve">P. </w:t>
       </w:r>
       <w:proofErr w:type="spellStart"/>
       <w:r>
+        <w:rPr>
+          <w:b/>
+          <w:i/>
+        </w:rPr>
         <w:t>lateralis</w:t>
       </w:r>
       <w:proofErr w:type="spellEnd"/>
       <w:r>
+        <w:rPr>
+          <w:b/>
+        </w:rPr>
         <w:t xml:space="preserve"> is weird:</w:t>
       </w:r>
     </w:p>
@@ -16246,6 +16315,7 @@
       <w:proofErr w:type="spellStart"/>
       <w:r>
         <w:rPr>
+          <w:i/>
           <w:lang w:eastAsia="en-GB"/>
         </w:rPr>
         <w:t>Phy</w:t>
@@ -16253,6 +16323,7 @@
       <w:proofErr w:type="spellEnd"/>
       <w:r>
         <w:rPr>
+          <w:i/>
           <w:lang w:eastAsia="en-GB"/>
         </w:rPr>
         <w:t xml:space="preserve"> </w:t>
@@ -16260,6 +16331,7 @@
       <w:proofErr w:type="spellStart"/>
       <w:r>
         <w:rPr>
+          <w:i/>
           <w:lang w:eastAsia="en-GB"/>
         </w:rPr>
         <w:t>Lateralis</w:t>
@@ -16271,14 +16343,12 @@
         </w:rPr>
         <w:t xml:space="preserve"> ITS blast region is that area with huge amount of coverage </w:t>
       </w:r>
-      <w:proofErr w:type="spellStart"/>
       <w:r>
         <w:rPr>
           <w:lang w:eastAsia="en-GB"/>
         </w:rPr>
-        <w:t>indeicated</w:t>
-      </w:r>
-      <w:proofErr w:type="spellEnd"/>
+        <w:t>indicated</w:t>
+      </w:r>
       <w:r>
         <w:rPr>
           <w:lang w:eastAsia="en-GB"/>
@@ -16332,6 +16402,7 @@
           <w:noProof/>
           <w:lang w:eastAsia="en-GB"/>
         </w:rPr>
+        <w:lastRenderedPageBreak/>
         <w:drawing>
           <wp:inline distT="0" distB="0" distL="0" distR="0">
             <wp:extent cx="6645910" cy="4040196"/>
@@ -16350,7 +16421,7 @@
                     </pic:cNvPicPr>
                   </pic:nvPicPr>
                   <pic:blipFill>
-                    <a:blip r:embed="rId8" r:link="rId9">
+                    <a:blip r:embed="rId9" r:link="rId10">
                       <a:extLst>
                         <a:ext uri="{28A0092B-C50C-407E-A947-70E740481C1C}">
                           <a14:useLocalDpi xmlns:a14="http://schemas.microsoft.com/office/drawing/2010/main" val="0"/>
@@ -18296,7 +18367,6 @@
                 <w:color w:val="000000"/>
                 <w:lang w:eastAsia="en-GB"/>
               </w:rPr>
-              <w:lastRenderedPageBreak/>
               <w:t>megasperma</w:t>
             </w:r>
             <w:proofErr w:type="spellEnd"/>
@@ -18326,7 +18396,6 @@
                 <w:color w:val="000000"/>
                 <w:lang w:eastAsia="en-GB"/>
               </w:rPr>
-              <w:lastRenderedPageBreak/>
               <w:t>6</w:t>
             </w:r>
           </w:p>
@@ -18497,16 +18566,7 @@
                 <w:color w:val="000000"/>
                 <w:lang w:eastAsia="en-GB"/>
               </w:rPr>
-              <w:t>2.251515</w:t>
-            </w:r>
-            <w:r>
-              <w:rPr>
-                <w:rFonts w:ascii="Calibri" w:eastAsia="Times New Roman" w:hAnsi="Calibri" w:cs="Times New Roman"/>
-                <w:color w:val="000000"/>
-                <w:lang w:eastAsia="en-GB"/>
-              </w:rPr>
-              <w:lastRenderedPageBreak/>
-              <w:t>152</w:t>
+              <w:t>2.251515152</w:t>
             </w:r>
           </w:p>
         </w:tc>
@@ -18535,7 +18595,6 @@
                 <w:color w:val="000000"/>
                 <w:lang w:eastAsia="en-GB"/>
               </w:rPr>
-              <w:lastRenderedPageBreak/>
               <w:t>178.4494244</w:t>
             </w:r>
           </w:p>
@@ -18604,7 +18663,6 @@
                 <w:color w:val="000000"/>
                 <w:lang w:eastAsia="en-GB"/>
               </w:rPr>
-              <w:lastRenderedPageBreak/>
               <w:t xml:space="preserve">P. </w:t>
             </w:r>
             <w:proofErr w:type="spellStart"/>
@@ -19810,20 +19868,33 @@
       <w:pPr>
         <w:pStyle w:val="Caption"/>
       </w:pPr>
-      <w:bookmarkStart w:id="3" w:name="_Ref460413033"/>
+      <w:bookmarkStart w:id="5" w:name="_Ref460413033"/>
       <w:proofErr w:type="gramStart"/>
       <w:r>
         <w:t xml:space="preserve">Table </w:t>
       </w:r>
-      <w:fldSimple w:instr=" SEQ Table \* ARABIC ">
-        <w:r>
-          <w:rPr>
-            <w:noProof/>
-          </w:rPr>
-          <w:t>3</w:t>
-        </w:r>
-      </w:fldSimple>
-      <w:bookmarkEnd w:id="3"/>
+      <w:r>
+        <w:fldChar w:fldCharType="begin"/>
+      </w:r>
+      <w:r>
+        <w:instrText xml:space="preserve"> SEQ Table \* ARABIC </w:instrText>
+      </w:r>
+      <w:r>
+        <w:fldChar w:fldCharType="separate"/>
+      </w:r>
+      <w:r>
+        <w:rPr>
+          <w:noProof/>
+        </w:rPr>
+        <w:t>3</w:t>
+      </w:r>
+      <w:r>
+        <w:rPr>
+          <w:noProof/>
+        </w:rPr>
+        <w:fldChar w:fldCharType="end"/>
+      </w:r>
+      <w:bookmarkEnd w:id="5"/>
       <w:r>
         <w:t>: Table representing QPCR data (</w:t>
       </w:r>
@@ -19864,6 +19935,7 @@
           <w:noProof/>
           <w:lang w:eastAsia="en-GB"/>
         </w:rPr>
+        <w:lastRenderedPageBreak/>
         <w:drawing>
           <wp:inline distT="0" distB="0" distL="0" distR="0" wp14:anchorId="0D78F1E1" wp14:editId="73E3EE3F">
             <wp:extent cx="4641011" cy="4606506"/>
@@ -19880,7 +19952,7 @@
                     <pic:cNvPicPr/>
                   </pic:nvPicPr>
                   <pic:blipFill rotWithShape="1">
-                    <a:blip r:embed="rId10"/>
+                    <a:blip r:embed="rId11"/>
                     <a:srcRect l="12369" t="6486" r="6486" b="12971"/>
                     <a:stretch/>
                   </pic:blipFill>
@@ -19912,19 +19984,35 @@
       <w:pPr>
         <w:pStyle w:val="Caption"/>
       </w:pPr>
-      <w:bookmarkStart w:id="4" w:name="_Ref460413291"/>
+      <w:bookmarkStart w:id="6" w:name="_Ref460413291"/>
       <w:r>
         <w:t xml:space="preserve">Figure </w:t>
       </w:r>
-      <w:fldSimple w:instr=" SEQ Figure \* ARABIC ">
-        <w:r>
-          <w:rPr>
-            <w:noProof/>
-          </w:rPr>
-          <w:t>2</w:t>
-        </w:r>
-      </w:fldSimple>
-      <w:bookmarkEnd w:id="4"/>
+      <w:r>
+        <w:fldChar w:fldCharType="begin"/>
+      </w:r>
+      <w:r>
+        <w:instrText xml:space="preserve"> </w:instrText>
+      </w:r>
+      <w:r>
+        <w:instrText xml:space="preserve">SEQ Figure \* ARABIC </w:instrText>
+      </w:r>
+      <w:r>
+        <w:fldChar w:fldCharType="separate"/>
+      </w:r>
+      <w:r>
+        <w:rPr>
+          <w:noProof/>
+        </w:rPr>
+        <w:t>2</w:t>
+      </w:r>
+      <w:r>
+        <w:rPr>
+          <w:noProof/>
+        </w:rPr>
+        <w:fldChar w:fldCharType="end"/>
+      </w:r>
+      <w:bookmarkEnd w:id="6"/>
       <w:r>
         <w:t xml:space="preserve">: </w:t>
       </w:r>
@@ -19965,11 +20053,11 @@
       <w:r>
         <w:t xml:space="preserve"> </w:t>
       </w:r>
-      <w:commentRangeStart w:id="5"/>
+      <w:commentRangeStart w:id="7"/>
       <w:r>
         <w:t>genome</w:t>
       </w:r>
-      <w:commentRangeEnd w:id="5"/>
+      <w:commentRangeEnd w:id="7"/>
       <w:r>
         <w:rPr>
           <w:rStyle w:val="CommentReference"/>
@@ -19978,7 +20066,7 @@
           <w:bCs w:val="0"/>
           <w:color w:val="auto"/>
         </w:rPr>
-        <w:commentReference w:id="5"/>
+        <w:commentReference w:id="7"/>
       </w:r>
     </w:p>
     <w:p>
@@ -20031,7 +20119,6 @@
         <w:jc w:val="both"/>
       </w:pPr>
       <w:r>
-        <w:lastRenderedPageBreak/>
         <w:t xml:space="preserve">Of the ITS BLAST hits from </w:t>
       </w:r>
       <w:r>
@@ -20076,6 +20163,7 @@
           <w:noProof/>
           <w:lang w:eastAsia="en-GB"/>
         </w:rPr>
+        <w:lastRenderedPageBreak/>
         <w:drawing>
           <wp:inline distT="0" distB="0" distL="0" distR="0">
             <wp:extent cx="6642100" cy="2268855"/>
@@ -20133,14 +20221,27 @@
       <w:r>
         <w:t xml:space="preserve">Figure </w:t>
       </w:r>
-      <w:fldSimple w:instr=" SEQ Figure \* ARABIC ">
-        <w:r>
-          <w:rPr>
-            <w:noProof/>
-          </w:rPr>
-          <w:t>3</w:t>
-        </w:r>
-      </w:fldSimple>
+      <w:r>
+        <w:fldChar w:fldCharType="begin"/>
+      </w:r>
+      <w:r>
+        <w:instrText xml:space="preserve"> SEQ Figure \* ARABIC </w:instrText>
+      </w:r>
+      <w:r>
+        <w:fldChar w:fldCharType="separate"/>
+      </w:r>
+      <w:r>
+        <w:rPr>
+          <w:noProof/>
+        </w:rPr>
+        <w:t>3</w:t>
+      </w:r>
+      <w:r>
+        <w:rPr>
+          <w:noProof/>
+        </w:rPr>
+        <w:fldChar w:fldCharType="end"/>
+      </w:r>
       <w:r>
         <w:t xml:space="preserve">: Alignment of ITS1 regions found with a single genome, </w:t>
       </w:r>
@@ -20953,7 +21054,6 @@
                 <w:color w:val="000000"/>
                 <w:lang w:eastAsia="en-GB"/>
               </w:rPr>
-              <w:lastRenderedPageBreak/>
               <w:t>5Phytophthora_katsurae_CBS58785 5Phytophthora_sp_novaeguinea_P1256</w:t>
             </w:r>
           </w:p>
@@ -21339,6 +21439,7 @@
                 <w:color w:val="FF0000"/>
                 <w:lang w:eastAsia="en-GB"/>
               </w:rPr>
+              <w:lastRenderedPageBreak/>
               <w:t xml:space="preserve">#number of reads clustering with </w:t>
             </w:r>
             <w:proofErr w:type="spellStart"/>
@@ -21477,10 +21578,7 @@
         <w:t>Without error correction:</w:t>
       </w:r>
     </w:p>
-    <w:p>
-      <w:bookmarkStart w:id="6" w:name="_GoBack"/>
-      <w:bookmarkEnd w:id="6"/>
-    </w:p>
+    <w:p/>
     <w:p/>
     <w:tbl>
       <w:tblPr>
@@ -23155,7 +23253,6 @@
                 <w:color w:val="000000"/>
                 <w:lang w:eastAsia="en-GB"/>
               </w:rPr>
-              <w:lastRenderedPageBreak/>
               <w:t>8Phytophthora_aff_primulae_P6817 8Phytophthora_primulae_CBS110162</w:t>
             </w:r>
           </w:p>
@@ -23516,6 +23613,7 @@
                 <w:color w:val="000000"/>
                 <w:lang w:eastAsia="en-GB"/>
               </w:rPr>
+              <w:lastRenderedPageBreak/>
               <w:t>8Phytophthora_syringae_CBS110161</w:t>
             </w:r>
           </w:p>
@@ -25957,7 +26055,6 @@
     </w:p>
     <w:p>
       <w:r>
-        <w:lastRenderedPageBreak/>
         <w:br w:type="page"/>
       </w:r>
     </w:p>
@@ -25991,18 +26088,18 @@
       <w:r>
         <w:fldChar w:fldCharType="separate"/>
       </w:r>
-      <w:bookmarkStart w:id="7" w:name="_ENREF_1"/>
+      <w:bookmarkStart w:id="8" w:name="_ENREF_1"/>
       <w:r>
         <w:t xml:space="preserve">Andrews S 2010. FastQC: A quality control tool for high throughput sequence data. Reference Source. </w:t>
       </w:r>
-      <w:bookmarkEnd w:id="7"/>
+      <w:bookmarkEnd w:id="8"/>
     </w:p>
     <w:p>
       <w:pPr>
         <w:pStyle w:val="EndNoteBibliography"/>
         <w:spacing w:after="0"/>
       </w:pPr>
-      <w:bookmarkStart w:id="8" w:name="_ENREF_2"/>
+      <w:bookmarkStart w:id="9" w:name="_ENREF_2"/>
       <w:r>
         <w:t xml:space="preserve">Bolger A, Giorgi F Trimmomatic: A Flexible Read Trimming Tool for Illumina NGS Data. URL </w:t>
       </w:r>
@@ -26017,17 +26114,6 @@
       <w:r>
         <w:t xml:space="preserve">. usadellab. org/cms/index. php. </w:t>
       </w:r>
-      <w:bookmarkEnd w:id="8"/>
-    </w:p>
-    <w:p>
-      <w:pPr>
-        <w:pStyle w:val="EndNoteBibliography"/>
-        <w:spacing w:after="0"/>
-      </w:pPr>
-      <w:bookmarkStart w:id="9" w:name="_ENREF_3"/>
-      <w:r>
-        <w:t xml:space="preserve">Camacho C, Coulouris G, Avagyan V, Ma N, Papadopoulos J, Bealer K, Madden TL 2009. BLAST+: architecture and applications. BMC bioinformatics 10: 421. </w:t>
-      </w:r>
       <w:bookmarkEnd w:id="9"/>
     </w:p>
     <w:p>
@@ -26035,9 +26121,9 @@
         <w:pStyle w:val="EndNoteBibliography"/>
         <w:spacing w:after="0"/>
       </w:pPr>
-      <w:bookmarkStart w:id="10" w:name="_ENREF_4"/>
-      <w:r>
-        <w:t xml:space="preserve">Dannemiller KC, Reeves D, Bibby K, Yamamoto N, Peccia J 2014. Fungal High‐throughput Taxonomic Identification tool for use with Next‐Generation Sequencing (FHiTINGS). Journal of basic microbiology 54: 315-321. </w:t>
+      <w:bookmarkStart w:id="10" w:name="_ENREF_3"/>
+      <w:r>
+        <w:t xml:space="preserve">Camacho C, Coulouris G, Avagyan V, Ma N, Papadopoulos J, Bealer K, Madden TL 2009. BLAST+: architecture and applications. BMC bioinformatics 10: 421. </w:t>
       </w:r>
       <w:bookmarkEnd w:id="10"/>
     </w:p>
@@ -26046,9 +26132,9 @@
         <w:pStyle w:val="EndNoteBibliography"/>
         <w:spacing w:after="0"/>
       </w:pPr>
-      <w:bookmarkStart w:id="11" w:name="_ENREF_5"/>
-      <w:r>
-        <w:t xml:space="preserve">Delgado-Serrano L, Restrepo S, Bustos JR, Zambrano MM, Anzola JM 2016. Mycofier: a new machine learning-based classifier for fungal ITS sequences. BMC Research Notes 9: 402. </w:t>
+      <w:bookmarkStart w:id="11" w:name="_ENREF_4"/>
+      <w:r>
+        <w:t xml:space="preserve">Dannemiller KC, Reeves D, Bibby K, Yamamoto N, Peccia J 2014. Fungal High‐throughput Taxonomic Identification tool for use with Next‐Generation Sequencing (FHiTINGS). Journal of basic microbiology 54: 315-321. </w:t>
       </w:r>
       <w:bookmarkEnd w:id="11"/>
     </w:p>
@@ -26057,9 +26143,9 @@
         <w:pStyle w:val="EndNoteBibliography"/>
         <w:spacing w:after="0"/>
       </w:pPr>
-      <w:bookmarkStart w:id="12" w:name="_ENREF_6"/>
-      <w:r>
-        <w:t xml:space="preserve">Finn RD, Clements J, Eddy SR 2011. HMMER web server: interactive sequence similarity searching. Nucleic acids research 39: W29-W37. </w:t>
+      <w:bookmarkStart w:id="12" w:name="_ENREF_5"/>
+      <w:r>
+        <w:t xml:space="preserve">Delgado-Serrano L, Restrepo S, Bustos JR, Zambrano MM, Anzola JM 2016. Mycofier: a new machine learning-based classifier for fungal ITS sequences. BMC Research Notes 9: 402. </w:t>
       </w:r>
       <w:bookmarkEnd w:id="12"/>
     </w:p>
@@ -26068,9 +26154,9 @@
         <w:pStyle w:val="EndNoteBibliography"/>
         <w:spacing w:after="0"/>
       </w:pPr>
-      <w:bookmarkStart w:id="13" w:name="_ENREF_7"/>
-      <w:r>
-        <w:t xml:space="preserve">Gweon HS, Oliver A, Taylor J, Booth T, Gibbs M, Read DS, Griffiths RI, Schonrogge K 2015. PIPITS: an automated pipeline for analyses of fungal internal transcribed spacer sequences from the Illumina sequencing platform. Methods in Ecology and Evolution 6: 973-980. </w:t>
+      <w:bookmarkStart w:id="13" w:name="_ENREF_6"/>
+      <w:r>
+        <w:t xml:space="preserve">Finn RD, Clements J, Eddy SR 2011. HMMER web server: interactive sequence similarity searching. Nucleic acids research 39: W29-W37. </w:t>
       </w:r>
       <w:bookmarkEnd w:id="13"/>
     </w:p>
@@ -26079,9 +26165,9 @@
         <w:pStyle w:val="EndNoteBibliography"/>
         <w:spacing w:after="0"/>
       </w:pPr>
-      <w:bookmarkStart w:id="14" w:name="_ENREF_8"/>
-      <w:r>
-        <w:t xml:space="preserve">Langmead B 2010. Aligning short sequencing reads with Bowtie. Current protocols in bioinformatics: 11.17. 11-11.17. 14. </w:t>
+      <w:bookmarkStart w:id="14" w:name="_ENREF_7"/>
+      <w:r>
+        <w:t xml:space="preserve">Gweon HS, Oliver A, Taylor J, Booth T, Gibbs M, Read DS, Griffiths RI, Schonrogge K 2015. PIPITS: an automated pipeline for analyses of fungal internal transcribed spacer sequences from the Illumina sequencing platform. Methods in Ecology and Evolution 6: 973-980. </w:t>
       </w:r>
       <w:bookmarkEnd w:id="14"/>
     </w:p>
@@ -26090,9 +26176,9 @@
         <w:pStyle w:val="EndNoteBibliography"/>
         <w:spacing w:after="0"/>
       </w:pPr>
-      <w:bookmarkStart w:id="15" w:name="_ENREF_9"/>
-      <w:r>
-        <w:t xml:space="preserve">Li W, Godzik A 2006. Cd-hit: a fast program for clustering and comparing large sets of protein or nucleotide sequences. Bioinformatics 22: 1658-1659. </w:t>
+      <w:bookmarkStart w:id="15" w:name="_ENREF_8"/>
+      <w:r>
+        <w:t xml:space="preserve">Langmead B 2010. Aligning short sequencing reads with Bowtie. Current protocols in bioinformatics: 11.17. 11-11.17. 14. </w:t>
       </w:r>
       <w:bookmarkEnd w:id="15"/>
     </w:p>
@@ -26101,9 +26187,9 @@
         <w:pStyle w:val="EndNoteBibliography"/>
         <w:spacing w:after="0"/>
       </w:pPr>
-      <w:bookmarkStart w:id="16" w:name="_ENREF_10"/>
-      <w:r>
-        <w:t xml:space="preserve">Magoč T, Salzberg SL 2011. FLASH: fast length adjustment of short reads to improve genome assemblies. Bioinformatics 27: 2957-2963. </w:t>
+      <w:bookmarkStart w:id="16" w:name="_ENREF_9"/>
+      <w:r>
+        <w:t xml:space="preserve">Li W, Godzik A 2006. Cd-hit: a fast program for clustering and comparing large sets of protein or nucleotide sequences. Bioinformatics 22: 1658-1659. </w:t>
       </w:r>
       <w:bookmarkEnd w:id="16"/>
     </w:p>
@@ -26112,9 +26198,9 @@
         <w:pStyle w:val="EndNoteBibliography"/>
         <w:spacing w:after="0"/>
       </w:pPr>
-      <w:bookmarkStart w:id="17" w:name="_ENREF_11"/>
-      <w:r>
-        <w:t xml:space="preserve">Mahé F, Rognes T, Quince C, De Vargas C, Dunthorn M 2015. Swarm v2: highly-scalable and high-resolution amplicon clustering. PeerJ 3: e1420. </w:t>
+      <w:bookmarkStart w:id="17" w:name="_ENREF_10"/>
+      <w:r>
+        <w:t xml:space="preserve">Magoč T, Salzberg SL 2011. FLASH: fast length adjustment of short reads to improve genome assemblies. Bioinformatics 27: 2957-2963. </w:t>
       </w:r>
       <w:bookmarkEnd w:id="17"/>
     </w:p>
@@ -26123,9 +26209,9 @@
         <w:pStyle w:val="EndNoteBibliography"/>
         <w:spacing w:after="0"/>
       </w:pPr>
-      <w:bookmarkStart w:id="18" w:name="_ENREF_12"/>
-      <w:r>
-        <w:t xml:space="preserve">Quinlan AR, Hall IM 2010. BEDTools: a flexible suite of utilities for comparing genomic features. Bioinformatics 26: 841-842. </w:t>
+      <w:bookmarkStart w:id="18" w:name="_ENREF_11"/>
+      <w:r>
+        <w:t xml:space="preserve">Mahé F, Rognes T, Quince C, De Vargas C, Dunthorn M 2015. Swarm v2: highly-scalable and high-resolution amplicon clustering. PeerJ 3: e1420. </w:t>
       </w:r>
       <w:bookmarkEnd w:id="18"/>
     </w:p>
@@ -26134,9 +26220,9 @@
         <w:pStyle w:val="EndNoteBibliography"/>
         <w:spacing w:after="0"/>
       </w:pPr>
-      <w:bookmarkStart w:id="19" w:name="_ENREF_13"/>
-      <w:r>
-        <w:t xml:space="preserve">Scibetta S, Schena L, Chimento A, Cacciola SO, Cooke DE 2012. A molecular method to assess Phytophthora diversity in environmental samples. Journal of microbiological methods 88: 356-368. </w:t>
+      <w:bookmarkStart w:id="19" w:name="_ENREF_12"/>
+      <w:r>
+        <w:t xml:space="preserve">Quinlan AR, Hall IM 2010. BEDTools: a flexible suite of utilities for comparing genomic features. Bioinformatics 26: 841-842. </w:t>
       </w:r>
       <w:bookmarkEnd w:id="19"/>
     </w:p>
@@ -26145,21 +26231,32 @@
         <w:pStyle w:val="EndNoteBibliography"/>
         <w:spacing w:after="0"/>
       </w:pPr>
-      <w:bookmarkStart w:id="20" w:name="_ENREF_14"/>
-      <w:r>
-        <w:t xml:space="preserve">Simão FA, Waterhouse RM, Ioannidis P, Kriventseva EV, Zdobnov EM 2015. BUSCO: assessing genome assembly and annotation completeness with single-copy orthologs. Bioinformatics: btv351. </w:t>
+      <w:bookmarkStart w:id="20" w:name="_ENREF_13"/>
+      <w:r>
+        <w:t xml:space="preserve">Scibetta S, Schena L, Chimento A, Cacciola SO, Cooke DE 2012. A molecular method to assess Phytophthora diversity in environmental samples. Journal of microbiological methods 88: 356-368. </w:t>
       </w:r>
       <w:bookmarkEnd w:id="20"/>
     </w:p>
     <w:p>
       <w:pPr>
         <w:pStyle w:val="EndNoteBibliography"/>
+        <w:spacing w:after="0"/>
       </w:pPr>
-      <w:bookmarkStart w:id="21" w:name="_ENREF_15"/>
+      <w:bookmarkStart w:id="21" w:name="_ENREF_14"/>
+      <w:r>
+        <w:t xml:space="preserve">Simão FA, Waterhouse RM, Ioannidis P, Kriventseva EV, Zdobnov EM 2015. BUSCO: assessing genome assembly and annotation completeness with single-copy orthologs. Bioinformatics: btv351. </w:t>
+      </w:r>
+      <w:bookmarkEnd w:id="21"/>
+    </w:p>
+    <w:p>
+      <w:pPr>
+        <w:pStyle w:val="EndNoteBibliography"/>
+      </w:pPr>
+      <w:bookmarkStart w:id="22" w:name="_ENREF_15"/>
       <w:r>
         <w:t xml:space="preserve">Zhang J, Kobert K, Flouri T, Stamatakis A 2014. PEAR: a fast and accurate Illumina Paired-End reAd mergeR. Bioinformatics 30: 614-620. </w:t>
       </w:r>
-      <w:bookmarkEnd w:id="21"/>
+      <w:bookmarkEnd w:id="22"/>
     </w:p>
     <w:p>
       <w:pPr>
@@ -26181,7 +26278,28 @@
 
 <file path=word/comments.xml><?xml version="1.0" encoding="utf-8"?>
 <w:comments xmlns:wpc="http://schemas.microsoft.com/office/word/2010/wordprocessingCanvas" xmlns:mc="http://schemas.openxmlformats.org/markup-compatibility/2006" xmlns:o="urn:schemas-microsoft-com:office:office" xmlns:r="http://schemas.openxmlformats.org/officeDocument/2006/relationships" xmlns:m="http://schemas.openxmlformats.org/officeDocument/2006/math" xmlns:v="urn:schemas-microsoft-com:vml" xmlns:wp14="http://schemas.microsoft.com/office/word/2010/wordprocessingDrawing" xmlns:wp="http://schemas.openxmlformats.org/drawingml/2006/wordprocessingDrawing" xmlns:w10="urn:schemas-microsoft-com:office:word" xmlns:w="http://schemas.openxmlformats.org/wordprocessingml/2006/main" xmlns:w14="http://schemas.microsoft.com/office/word/2010/wordml" xmlns:wpg="http://schemas.microsoft.com/office/word/2010/wordprocessingGroup" xmlns:wpi="http://schemas.microsoft.com/office/word/2010/wordprocessingInk" xmlns:wne="http://schemas.microsoft.com/office/word/2006/wordml" xmlns:wps="http://schemas.microsoft.com/office/word/2010/wordprocessingShape" mc:Ignorable="w14 wp14">
-  <w:comment w:id="5" w:author="Peter Thorpe" w:date="2016-08-31T15:55:00Z" w:initials="PT">
+  <w:comment w:id="2" w:author="Peter Thorpe" w:date="2016-09-02T17:56:00Z" w:initials="PT">
+    <w:p>
+      <w:pPr>
+        <w:pStyle w:val="CommentText"/>
+      </w:pPr>
+      <w:r>
+        <w:rPr>
+          <w:rStyle w:val="CommentReference"/>
+        </w:rPr>
+        <w:annotationRef/>
+      </w:r>
+      <w:r>
+        <w:t>Should be done with total cover not average</w:t>
+      </w:r>
+    </w:p>
+    <w:p>
+      <w:pPr>
+        <w:pStyle w:val="CommentText"/>
+      </w:pPr>
+    </w:p>
+  </w:comment>
+  <w:comment w:id="7" w:author="Peter Thorpe" w:date="2016-08-31T15:55:00Z" w:initials="PT">
     <w:p>
       <w:pPr>
         <w:pStyle w:val="CommentText"/>
@@ -28384,7 +28502,7 @@
 </file>
 
 <file path=customXml/itemProps1.xml><?xml version="1.0" encoding="utf-8"?>
-<ds:datastoreItem xmlns:ds="http://schemas.openxmlformats.org/officeDocument/2006/customXml" ds:itemID="{A3967BF5-8BAA-4BD5-8692-7B7A4D48D27C}">
+<ds:datastoreItem xmlns:ds="http://schemas.openxmlformats.org/officeDocument/2006/customXml" ds:itemID="{5C3D6A60-3CCD-487C-9C0F-B8E2FF3A94D5}">
   <ds:schemaRefs>
     <ds:schemaRef ds:uri="http://schemas.openxmlformats.org/officeDocument/2006/bibliography"/>
   </ds:schemaRefs>

</xml_diff>